<commit_message>
fake data for each module, documentation added/updated,
</commit_message>
<xml_diff>
--- a/Documentation/Architecture Document.docx
+++ b/Documentation/Architecture Document.docx
@@ -2169,60 +2169,6 @@
           <w:lang w:val="en-GB"/>
         </w:rPr>
       </w:pPr>
-      <w:r>
-        <w:rPr>
-          <w:noProof/>
-          <w:lang w:val="en-GB"/>
-        </w:rPr>
-        <w:drawing>
-          <wp:inline distT="0" distB="0" distL="0" distR="0" wp14:anchorId="73ABE0BD" wp14:editId="2AB28BB5">
-            <wp:extent cx="5715000" cy="2790825"/>
-            <wp:effectExtent l="0" t="0" r="0" b="9525"/>
-            <wp:docPr id="7" name="Picture 7"/>
-            <wp:cNvGraphicFramePr>
-              <a:graphicFrameLocks xmlns:a="http://schemas.openxmlformats.org/drawingml/2006/main" noChangeAspect="1"/>
-            </wp:cNvGraphicFramePr>
-            <a:graphic xmlns:a="http://schemas.openxmlformats.org/drawingml/2006/main">
-              <a:graphicData uri="http://schemas.openxmlformats.org/drawingml/2006/picture">
-                <pic:pic xmlns:pic="http://schemas.openxmlformats.org/drawingml/2006/picture">
-                  <pic:nvPicPr>
-                    <pic:cNvPr id="0" name="Picture 6"/>
-                    <pic:cNvPicPr>
-                      <a:picLocks noChangeAspect="1" noChangeArrowheads="1"/>
-                    </pic:cNvPicPr>
-                  </pic:nvPicPr>
-                  <pic:blipFill>
-                    <a:blip r:embed="rId14" cstate="print">
-                      <a:extLst>
-                        <a:ext uri="{28A0092B-C50C-407E-A947-70E740481C1C}">
-                          <a14:useLocalDpi xmlns:a14="http://schemas.microsoft.com/office/drawing/2010/main" val="0"/>
-                        </a:ext>
-                      </a:extLst>
-                    </a:blip>
-                    <a:srcRect/>
-                    <a:stretch>
-                      <a:fillRect/>
-                    </a:stretch>
-                  </pic:blipFill>
-                  <pic:spPr bwMode="auto">
-                    <a:xfrm>
-                      <a:off x="0" y="0"/>
-                      <a:ext cx="5715000" cy="2790825"/>
-                    </a:xfrm>
-                    <a:prstGeom prst="rect">
-                      <a:avLst/>
-                    </a:prstGeom>
-                    <a:noFill/>
-                    <a:ln>
-                      <a:noFill/>
-                    </a:ln>
-                  </pic:spPr>
-                </pic:pic>
-              </a:graphicData>
-            </a:graphic>
-          </wp:inline>
-        </w:drawing>
-      </w:r>
       <w:r>
         <w:rPr>
           <w:lang w:val="en-GB"/>

</xml_diff>

<commit_message>
Unit tests added/Wishlist added/Cart added
</commit_message>
<xml_diff>
--- a/Documentation/Architecture Document.docx
+++ b/Documentation/Architecture Document.docx
@@ -2218,35 +2218,21 @@
           <w:rFonts w:ascii="Times New Roman" w:hAnsi="Times New Roman" w:cs="Times New Roman"/>
           <w:lang w:val="en-GB"/>
         </w:rPr>
-        <w:t>I’m using spring boots. The first reason I’m using the spring boots is because it’s mandatory to use spring boots</w:t>
-      </w:r>
-      <w:r>
-        <w:rPr>
-          <w:rFonts w:ascii="Times New Roman" w:hAnsi="Times New Roman" w:cs="Times New Roman"/>
-          <w:lang w:val="en-GB"/>
-        </w:rPr>
-        <w:t xml:space="preserve"> in this </w:t>
-      </w:r>
-      <w:r>
-        <w:rPr>
-          <w:rFonts w:ascii="Times New Roman" w:hAnsi="Times New Roman" w:cs="Times New Roman"/>
-          <w:lang w:val="en-GB"/>
-        </w:rPr>
-        <w:t>semester</w:t>
-      </w:r>
-      <w:r>
-        <w:rPr>
-          <w:rFonts w:ascii="Times New Roman" w:hAnsi="Times New Roman" w:cs="Times New Roman"/>
-          <w:lang w:val="en-GB"/>
-        </w:rPr>
-        <w:t>, but there’s other reason why I’m using spring boots.</w:t>
-      </w:r>
-      <w:r>
-        <w:rPr>
-          <w:rFonts w:ascii="Times New Roman" w:hAnsi="Times New Roman" w:cs="Times New Roman"/>
-          <w:lang w:val="en-GB"/>
-        </w:rPr>
-        <w:t xml:space="preserve"> Because on this semester we learn about Dependency Injection from SOLID, Spring boots help us with </w:t>
+        <w:t>I’m using spring boots.</w:t>
+      </w:r>
+      <w:r>
+        <w:rPr>
+          <w:rFonts w:ascii="Times New Roman" w:hAnsi="Times New Roman" w:cs="Times New Roman"/>
+          <w:lang w:val="en-GB"/>
+        </w:rPr>
+        <w:t xml:space="preserve"> O</w:t>
+      </w:r>
+      <w:r>
+        <w:rPr>
+          <w:rFonts w:ascii="Times New Roman" w:hAnsi="Times New Roman" w:cs="Times New Roman"/>
+          <w:lang w:val="en-GB"/>
+        </w:rPr>
+        <w:t xml:space="preserve">n this semester we learn about Dependency Injection from SOLID, Spring boots help us with </w:t>
       </w:r>
       <w:r>
         <w:rPr>

</xml_diff>